<commit_message>
Updated paper structure guidelines
</commit_message>
<xml_diff>
--- a/Research/GroupInternal/Papers/paper_structure_guidelines.docx
+++ b/Research/GroupInternal/Papers/paper_structure_guidelines.docx
@@ -120,7 +120,19 @@
         <w:rPr>
           <w:b/>
         </w:rPr>
-        <w:t>September 10, 2025</w:t>
+        <w:t>February 11</w:t>
+      </w:r>
+      <w:r>
+        <w:rPr>
+          <w:b/>
+        </w:rPr>
+        <w:t>, 202</w:t>
+      </w:r>
+      <w:r>
+        <w:rPr>
+          <w:b/>
+        </w:rPr>
+        <w:t>6</w:t>
       </w:r>
     </w:p>
     <w:p>
@@ -1043,39 +1055,7 @@
           <w:sz w:val="22"/>
           <w:szCs w:val="22"/>
         </w:rPr>
-        <w:t xml:space="preserve">Example from our </w:t>
-      </w:r>
-      <w:proofErr w:type="spellStart"/>
-      <w:r>
-        <w:rPr>
-          <w:sz w:val="22"/>
-          <w:szCs w:val="22"/>
-        </w:rPr>
-        <w:t>Usenix</w:t>
-      </w:r>
-      <w:proofErr w:type="spellEnd"/>
-      <w:r>
-        <w:rPr>
-          <w:sz w:val="22"/>
-          <w:szCs w:val="22"/>
-        </w:rPr>
-        <w:t xml:space="preserve"> ATC-18 paper (“</w:t>
-      </w:r>
-      <w:proofErr w:type="spellStart"/>
-      <w:r>
-        <w:rPr>
-          <w:sz w:val="22"/>
-          <w:szCs w:val="22"/>
-        </w:rPr>
-        <w:t>VideoChef</w:t>
-      </w:r>
-      <w:proofErr w:type="spellEnd"/>
-      <w:r>
-        <w:rPr>
-          <w:sz w:val="22"/>
-          <w:szCs w:val="22"/>
-        </w:rPr>
-        <w:t xml:space="preserve">”): </w:t>
+        <w:t xml:space="preserve">Example from our Usenix ATC-18 paper (“VideoChef”): </w:t>
       </w:r>
     </w:p>
     <w:p>
@@ -1242,23 +1222,7 @@
           <w:szCs w:val="22"/>
         </w:rPr>
         <w:lastRenderedPageBreak/>
-        <w:t xml:space="preserve">One useful construct in the introduction is to highlight a key intuition or two that underlies our solution. For example in our </w:t>
-      </w:r>
-      <w:proofErr w:type="spellStart"/>
-      <w:r>
-        <w:rPr>
-          <w:sz w:val="22"/>
-          <w:szCs w:val="22"/>
-        </w:rPr>
-        <w:t>Eurosys</w:t>
-      </w:r>
-      <w:proofErr w:type="spellEnd"/>
-      <w:r>
-        <w:rPr>
-          <w:sz w:val="22"/>
-          <w:szCs w:val="22"/>
-        </w:rPr>
-        <w:t xml:space="preserve"> 16 paper (“Partial-Parallel-Repair (PPR)” </w:t>
+        <w:t xml:space="preserve">One useful construct in the introduction is to highlight a key intuition or two that underlies our solution. For example in our Eurosys 16 paper (“Partial-Parallel-Repair (PPR)” </w:t>
       </w:r>
       <w:r>
         <w:rPr>
@@ -2159,25 +2123,7 @@
           <w:sz w:val="22"/>
           <w:szCs w:val="22"/>
         </w:rPr>
-        <w:t xml:space="preserve">. Here you will go into what datasets you used, what machines you ran the experiments on, what configurations you used for foundational software that you used (like what version of </w:t>
-      </w:r>
-      <w:proofErr w:type="spellStart"/>
-      <w:r>
-        <w:rPr>
-          <w:bCs/>
-          <w:sz w:val="22"/>
-          <w:szCs w:val="22"/>
-        </w:rPr>
-        <w:t>PyTorch</w:t>
-      </w:r>
-      <w:proofErr w:type="spellEnd"/>
-      <w:r>
-        <w:rPr>
-          <w:bCs/>
-          <w:sz w:val="22"/>
-          <w:szCs w:val="22"/>
-        </w:rPr>
-        <w:t xml:space="preserve">), and characteristics of users (if relevant). </w:t>
+        <w:t xml:space="preserve">. Here you will go into what datasets you used, what machines you ran the experiments on, what configurations you used for foundational software that you used (like what version of PyTorch), and characteristics of users (if relevant). </w:t>
       </w:r>
     </w:p>
     <w:p>
@@ -2297,23 +2243,7 @@
           <w:sz w:val="22"/>
           <w:szCs w:val="22"/>
         </w:rPr>
-        <w:t xml:space="preserve">What is the experiment meant to show? Example (from our </w:t>
-      </w:r>
-      <w:proofErr w:type="spellStart"/>
-      <w:r>
-        <w:rPr>
-          <w:sz w:val="22"/>
-          <w:szCs w:val="22"/>
-        </w:rPr>
-        <w:t>Eurosys</w:t>
-      </w:r>
-      <w:proofErr w:type="spellEnd"/>
-      <w:r>
-        <w:rPr>
-          <w:sz w:val="22"/>
-          <w:szCs w:val="22"/>
-        </w:rPr>
-        <w:t xml:space="preserve"> ’16 paper): </w:t>
+        <w:t xml:space="preserve">What is the experiment meant to show? Example (from our Eurosys ’16 paper): </w:t>
       </w:r>
       <w:r>
         <w:rPr>
@@ -2545,21 +2475,7 @@
           <w:sz w:val="22"/>
           <w:szCs w:val="22"/>
         </w:rPr>
-        <w:t xml:space="preserve">For the micro experiments, you evaluate the behavior of each part of the overall system. You vary the control parameters relevant to only that part of the system. This helps answer the question how much does each part of the solution contribute to the win </w:t>
-      </w:r>
-      <w:r>
-        <w:rPr>
-          <w:sz w:val="22"/>
-          <w:szCs w:val="22"/>
-        </w:rPr>
-        <w:t xml:space="preserve">for </w:t>
-      </w:r>
-      <w:r>
-        <w:rPr>
-          <w:sz w:val="22"/>
-          <w:szCs w:val="22"/>
-        </w:rPr>
-        <w:t xml:space="preserve">the overall system. Another form of micro evaluation is you evaluate the sensitivity of the performance of the overall system to various configuration parameters. Here you may have to show the competition as well to answer the question – over what range of parameter values do we win. </w:t>
+        <w:t xml:space="preserve">For the micro experiments, you evaluate the behavior of each part of the overall system. You vary the control parameters relevant to only that part of the system. This helps answer the question how much does each part of the solution contribute to the win for the overall system. Another form of micro evaluation is you evaluate the sensitivity of the performance of the overall system to various configuration parameters. Here you may have to show the competition as well to answer the question – over what range of parameter values do we win. </w:t>
       </w:r>
     </w:p>
     <w:p>
@@ -2791,28 +2707,35 @@
           <w:sz w:val="22"/>
           <w:szCs w:val="22"/>
         </w:rPr>
-        <w:t xml:space="preserve">it is </w:t>
-      </w:r>
-      <w:r>
-        <w:rPr>
-          <w:sz w:val="22"/>
-          <w:szCs w:val="22"/>
-        </w:rPr>
-        <w:t xml:space="preserve">always </w:t>
-      </w:r>
-      <w:r>
-        <w:rPr>
-          <w:sz w:val="22"/>
-          <w:szCs w:val="22"/>
-        </w:rPr>
-        <w:t xml:space="preserve">useful </w:t>
-      </w:r>
-      <w:r>
-        <w:rPr>
-          <w:sz w:val="22"/>
-          <w:szCs w:val="22"/>
-        </w:rPr>
-        <w:t>to categorize the previous work into multiple classes</w:t>
+        <w:t>you need to keep the following principles in mind:</w:t>
+      </w:r>
+    </w:p>
+    <w:p>
+      <w:pPr>
+        <w:numPr>
+          <w:ilvl w:val="1"/>
+          <w:numId w:val="3"/>
+        </w:numPr>
+        <w:spacing w:line="360" w:lineRule="auto"/>
+        <w:jc w:val="both"/>
+        <w:rPr>
+          <w:sz w:val="22"/>
+          <w:szCs w:val="22"/>
+        </w:rPr>
+      </w:pPr>
+      <w:r>
+        <w:rPr>
+          <w:sz w:val="22"/>
+          <w:szCs w:val="22"/>
+        </w:rPr>
+        <w:t>C</w:t>
+      </w:r>
+      <w:r>
+        <w:rPr>
+          <w:sz w:val="22"/>
+          <w:szCs w:val="22"/>
+        </w:rPr>
+        <w:t>ategorize the previous work into multiple classes</w:t>
       </w:r>
       <w:r>
         <w:rPr>
@@ -2826,7 +2749,49 @@
           <w:sz w:val="22"/>
           <w:szCs w:val="22"/>
         </w:rPr>
-        <w:t xml:space="preserve">. Describe the distinguishing feature of each class and then spend comparatively less space on the subtleties of each piece of work that falls in the category. In the related work description of a work, you </w:t>
+        <w:t xml:space="preserve">. Describe the distinguishing feature of each class and then spend </w:t>
+      </w:r>
+      <w:r>
+        <w:rPr>
+          <w:sz w:val="22"/>
+          <w:szCs w:val="22"/>
+        </w:rPr>
+        <w:t xml:space="preserve">some </w:t>
+      </w:r>
+      <w:r>
+        <w:rPr>
+          <w:sz w:val="22"/>
+          <w:szCs w:val="22"/>
+        </w:rPr>
+        <w:t xml:space="preserve">space on the </w:t>
+      </w:r>
+      <w:r>
+        <w:rPr>
+          <w:sz w:val="22"/>
+          <w:szCs w:val="22"/>
+        </w:rPr>
+        <w:t xml:space="preserve">details </w:t>
+      </w:r>
+      <w:r>
+        <w:rPr>
+          <w:sz w:val="22"/>
+          <w:szCs w:val="22"/>
+        </w:rPr>
+        <w:t xml:space="preserve">of </w:t>
+      </w:r>
+      <w:r>
+        <w:rPr>
+          <w:sz w:val="22"/>
+          <w:szCs w:val="22"/>
+        </w:rPr>
+        <w:t xml:space="preserve">the most significant papers </w:t>
+      </w:r>
+      <w:r>
+        <w:rPr>
+          <w:sz w:val="22"/>
+          <w:szCs w:val="22"/>
+        </w:rPr>
+        <w:t xml:space="preserve">that fall in the category. In the related work description of a work, you </w:t>
       </w:r>
       <w:r>
         <w:rPr>
@@ -2848,7 +2813,182 @@
           <w:sz w:val="22"/>
           <w:szCs w:val="22"/>
         </w:rPr>
-        <w:t xml:space="preserve"> One possible way of structuring this section is to divide the description into the following categories: </w:t>
+        <w:t xml:space="preserve"> </w:t>
+      </w:r>
+      <w:r>
+        <w:rPr>
+          <w:sz w:val="22"/>
+          <w:szCs w:val="22"/>
+        </w:rPr>
+        <w:t xml:space="preserve">At the end of each category, you have to give the differentiator that your work has. </w:t>
+      </w:r>
+    </w:p>
+    <w:p>
+      <w:pPr>
+        <w:numPr>
+          <w:ilvl w:val="1"/>
+          <w:numId w:val="3"/>
+        </w:numPr>
+        <w:spacing w:line="360" w:lineRule="auto"/>
+        <w:jc w:val="both"/>
+        <w:rPr>
+          <w:sz w:val="22"/>
+          <w:szCs w:val="22"/>
+        </w:rPr>
+      </w:pPr>
+      <w:r>
+        <w:rPr>
+          <w:sz w:val="22"/>
+          <w:szCs w:val="22"/>
+        </w:rPr>
+        <w:t xml:space="preserve">Be very comprehensive in the list of papers that you cover. If you miss a paper that the reviewer has heard of, and may only be tangentially related to your work, and this is not referenced, then the reviewer may reject your paper for that. So add in all possible prior papers even if you do not think it is directly related. </w:t>
+      </w:r>
+    </w:p>
+    <w:p>
+      <w:pPr>
+        <w:numPr>
+          <w:ilvl w:val="1"/>
+          <w:numId w:val="3"/>
+        </w:numPr>
+        <w:spacing w:line="360" w:lineRule="auto"/>
+        <w:jc w:val="both"/>
+        <w:rPr>
+          <w:sz w:val="22"/>
+          <w:szCs w:val="22"/>
+        </w:rPr>
+      </w:pPr>
+      <w:r>
+        <w:rPr>
+          <w:sz w:val="22"/>
+          <w:szCs w:val="22"/>
+        </w:rPr>
+        <w:t xml:space="preserve">This does not come in the related work section but there is a motivating result table that comes in the introduction where you show a teaser result of your work vis-à-vis some closely related prior work. In the related work section, reference that table or figure plus mention which of the related works you are quantitatively comparing to in the results section. </w:t>
+      </w:r>
+    </w:p>
+    <w:p>
+      <w:pPr>
+        <w:numPr>
+          <w:ilvl w:val="1"/>
+          <w:numId w:val="3"/>
+        </w:numPr>
+        <w:spacing w:line="360" w:lineRule="auto"/>
+        <w:jc w:val="both"/>
+        <w:rPr>
+          <w:sz w:val="22"/>
+          <w:szCs w:val="22"/>
+        </w:rPr>
+      </w:pPr>
+      <w:r>
+        <w:rPr>
+          <w:sz w:val="22"/>
+          <w:szCs w:val="22"/>
+        </w:rPr>
+        <w:t xml:space="preserve">Pay particular attention to cite papers that have appeared in this conference. More broadly, if you are submitting to a systems conference, make sure there is a decent representation of papers from top systems conferences in the related work. Ditto for security conferences or ML conferences. </w:t>
+      </w:r>
+    </w:p>
+    <w:p>
+      <w:pPr>
+        <w:numPr>
+          <w:ilvl w:val="1"/>
+          <w:numId w:val="3"/>
+        </w:numPr>
+        <w:spacing w:line="360" w:lineRule="auto"/>
+        <w:jc w:val="both"/>
+        <w:rPr>
+          <w:sz w:val="22"/>
+          <w:szCs w:val="22"/>
+        </w:rPr>
+      </w:pPr>
+      <w:r>
+        <w:rPr>
+          <w:sz w:val="22"/>
+          <w:szCs w:val="22"/>
+        </w:rPr>
+        <w:lastRenderedPageBreak/>
+        <w:t>Sometimes it is useful to give a summary table summarizing the features of the most important and relevant pieces of related work. Example from our ATC 2020 paper.</w:t>
+      </w:r>
+      <w:r>
+        <w:rPr>
+          <w:sz w:val="22"/>
+          <w:szCs w:val="22"/>
+        </w:rPr>
+        <w:br/>
+      </w:r>
+      <w:r>
+        <w:rPr>
+          <w:noProof/>
+          <w:sz w:val="22"/>
+          <w:szCs w:val="22"/>
+        </w:rPr>
+        <w:drawing>
+          <wp:inline distT="0" distB="0" distL="0" distR="0" wp14:anchorId="73B4AF9D" wp14:editId="7947221A">
+            <wp:extent cx="4528185" cy="2284095"/>
+            <wp:effectExtent l="0" t="0" r="0" b="0"/>
+            <wp:docPr id="1" name="Picture 1"/>
+            <wp:cNvGraphicFramePr>
+              <a:graphicFrameLocks xmlns:a="http://schemas.openxmlformats.org/drawingml/2006/main" noChangeAspect="1"/>
+            </wp:cNvGraphicFramePr>
+            <a:graphic xmlns:a="http://schemas.openxmlformats.org/drawingml/2006/main">
+              <a:graphicData uri="http://schemas.openxmlformats.org/drawingml/2006/picture">
+                <pic:pic xmlns:pic="http://schemas.openxmlformats.org/drawingml/2006/picture">
+                  <pic:nvPicPr>
+                    <pic:cNvPr id="0" name="Picture 1"/>
+                    <pic:cNvPicPr>
+                      <a:picLocks noChangeAspect="1" noChangeArrowheads="1"/>
+                    </pic:cNvPicPr>
+                  </pic:nvPicPr>
+                  <pic:blipFill>
+                    <a:blip r:embed="rId7">
+                      <a:extLst>
+                        <a:ext uri="{28A0092B-C50C-407E-A947-70E740481C1C}">
+                          <a14:useLocalDpi xmlns:a14="http://schemas.microsoft.com/office/drawing/2010/main" val="0"/>
+                        </a:ext>
+                      </a:extLst>
+                    </a:blip>
+                    <a:srcRect/>
+                    <a:stretch>
+                      <a:fillRect/>
+                    </a:stretch>
+                  </pic:blipFill>
+                  <pic:spPr bwMode="auto">
+                    <a:xfrm>
+                      <a:off x="0" y="0"/>
+                      <a:ext cx="4528185" cy="2284095"/>
+                    </a:xfrm>
+                    <a:prstGeom prst="rect">
+                      <a:avLst/>
+                    </a:prstGeom>
+                    <a:noFill/>
+                    <a:ln>
+                      <a:noFill/>
+                    </a:ln>
+                  </pic:spPr>
+                </pic:pic>
+              </a:graphicData>
+            </a:graphic>
+          </wp:inline>
+        </w:drawing>
+      </w:r>
+    </w:p>
+    <w:p>
+      <w:pPr>
+        <w:numPr>
+          <w:ilvl w:val="1"/>
+          <w:numId w:val="3"/>
+        </w:numPr>
+        <w:spacing w:line="360" w:lineRule="auto"/>
+        <w:jc w:val="both"/>
+        <w:rPr>
+          <w:sz w:val="22"/>
+          <w:szCs w:val="22"/>
+        </w:rPr>
+      </w:pPr>
+      <w:r>
+        <w:rPr>
+          <w:sz w:val="22"/>
+          <w:szCs w:val="22"/>
+        </w:rPr>
+        <w:t xml:space="preserve">One possible way of structuring this section is to divide the description into the following categories: </w:t>
       </w:r>
       <w:r>
         <w:rPr>
@@ -2898,6 +3038,13 @@
           <w:szCs w:val="22"/>
         </w:rPr>
         <w:t>”.</w:t>
+      </w:r>
+      <w:r>
+        <w:rPr>
+          <w:sz w:val="22"/>
+          <w:szCs w:val="22"/>
+        </w:rPr>
+        <w:t xml:space="preserve"> I have found over time this structuring has become less useful. </w:t>
       </w:r>
     </w:p>
     <w:p>
@@ -3344,8 +3491,8 @@
       </w:r>
     </w:p>
     <w:sectPr>
-      <w:footerReference w:type="even" r:id="rId7"/>
-      <w:footerReference w:type="default" r:id="rId8"/>
+      <w:footerReference w:type="even" r:id="rId8"/>
+      <w:footerReference w:type="default" r:id="rId9"/>
       <w:pgSz w:w="12240" w:h="15840"/>
       <w:pgMar w:top="1440" w:right="1800" w:bottom="1440" w:left="1800" w:header="720" w:footer="720" w:gutter="0"/>
       <w:cols w:space="720"/>
@@ -4572,6 +4719,50 @@
     <w:lsdException w:name="Subtitle" w:qFormat="1"/>
     <w:lsdException w:name="Strong" w:qFormat="1"/>
     <w:lsdException w:name="Emphasis" w:qFormat="1"/>
+    <w:lsdException w:name="Normal Table" w:semiHidden="1" w:unhideWhenUsed="1"/>
+    <w:lsdException w:name="Table Simple 1" w:semiHidden="1" w:unhideWhenUsed="1"/>
+    <w:lsdException w:name="Table Simple 2" w:semiHidden="1" w:unhideWhenUsed="1"/>
+    <w:lsdException w:name="Table Simple 3" w:semiHidden="1" w:unhideWhenUsed="1"/>
+    <w:lsdException w:name="Table Classic 1" w:semiHidden="1" w:unhideWhenUsed="1"/>
+    <w:lsdException w:name="Table Classic 2" w:semiHidden="1" w:unhideWhenUsed="1"/>
+    <w:lsdException w:name="Table Classic 3" w:semiHidden="1" w:unhideWhenUsed="1"/>
+    <w:lsdException w:name="Table Classic 4" w:semiHidden="1" w:unhideWhenUsed="1"/>
+    <w:lsdException w:name="Table Colorful 1" w:semiHidden="1" w:unhideWhenUsed="1"/>
+    <w:lsdException w:name="Table Colorful 2" w:semiHidden="1" w:unhideWhenUsed="1"/>
+    <w:lsdException w:name="Table Colorful 3" w:semiHidden="1" w:unhideWhenUsed="1"/>
+    <w:lsdException w:name="Table Columns 1" w:semiHidden="1" w:unhideWhenUsed="1"/>
+    <w:lsdException w:name="Table Columns 2" w:semiHidden="1" w:unhideWhenUsed="1"/>
+    <w:lsdException w:name="Table Columns 3" w:semiHidden="1" w:unhideWhenUsed="1"/>
+    <w:lsdException w:name="Table Columns 4" w:semiHidden="1" w:unhideWhenUsed="1"/>
+    <w:lsdException w:name="Table Columns 5" w:semiHidden="1" w:unhideWhenUsed="1"/>
+    <w:lsdException w:name="Table Grid 1" w:semiHidden="1" w:unhideWhenUsed="1"/>
+    <w:lsdException w:name="Table Grid 2" w:semiHidden="1" w:unhideWhenUsed="1"/>
+    <w:lsdException w:name="Table Grid 3" w:semiHidden="1" w:unhideWhenUsed="1"/>
+    <w:lsdException w:name="Table Grid 4" w:semiHidden="1" w:unhideWhenUsed="1"/>
+    <w:lsdException w:name="Table Grid 5" w:semiHidden="1" w:unhideWhenUsed="1"/>
+    <w:lsdException w:name="Table Grid 6" w:semiHidden="1" w:unhideWhenUsed="1"/>
+    <w:lsdException w:name="Table Grid 7" w:semiHidden="1" w:unhideWhenUsed="1"/>
+    <w:lsdException w:name="Table Grid 8" w:semiHidden="1" w:unhideWhenUsed="1"/>
+    <w:lsdException w:name="Table List 1" w:semiHidden="1" w:unhideWhenUsed="1"/>
+    <w:lsdException w:name="Table List 2" w:semiHidden="1" w:unhideWhenUsed="1"/>
+    <w:lsdException w:name="Table List 3" w:semiHidden="1" w:unhideWhenUsed="1"/>
+    <w:lsdException w:name="Table List 4" w:semiHidden="1" w:unhideWhenUsed="1"/>
+    <w:lsdException w:name="Table List 5" w:semiHidden="1" w:unhideWhenUsed="1"/>
+    <w:lsdException w:name="Table List 6" w:semiHidden="1" w:unhideWhenUsed="1"/>
+    <w:lsdException w:name="Table List 7" w:semiHidden="1" w:unhideWhenUsed="1"/>
+    <w:lsdException w:name="Table List 8" w:semiHidden="1" w:unhideWhenUsed="1"/>
+    <w:lsdException w:name="Table 3D effects 1" w:semiHidden="1" w:unhideWhenUsed="1"/>
+    <w:lsdException w:name="Table 3D effects 2" w:semiHidden="1" w:unhideWhenUsed="1"/>
+    <w:lsdException w:name="Table 3D effects 3" w:semiHidden="1" w:unhideWhenUsed="1"/>
+    <w:lsdException w:name="Table Contemporary" w:semiHidden="1" w:unhideWhenUsed="1"/>
+    <w:lsdException w:name="Table Elegant" w:semiHidden="1" w:unhideWhenUsed="1"/>
+    <w:lsdException w:name="Table Professional" w:semiHidden="1" w:unhideWhenUsed="1"/>
+    <w:lsdException w:name="Table Subtle 1" w:semiHidden="1" w:unhideWhenUsed="1"/>
+    <w:lsdException w:name="Table Subtle 2" w:semiHidden="1" w:unhideWhenUsed="1"/>
+    <w:lsdException w:name="Table Web 1" w:semiHidden="1" w:unhideWhenUsed="1"/>
+    <w:lsdException w:name="Table Web 2" w:semiHidden="1" w:unhideWhenUsed="1"/>
+    <w:lsdException w:name="Table Web 3" w:semiHidden="1" w:unhideWhenUsed="1"/>
+    <w:lsdException w:name="Table Theme" w:semiHidden="1" w:unhideWhenUsed="1"/>
     <w:lsdException w:name="Placeholder Text" w:semiHidden="1" w:uiPriority="99"/>
     <w:lsdException w:name="No Spacing" w:uiPriority="1" w:qFormat="1"/>
     <w:lsdException w:name="Light Shading" w:uiPriority="60"/>
@@ -4803,11 +4994,15 @@
   </w:style>
   <w:style w:type="character" w:default="1" w:styleId="DefaultParagraphFont">
     <w:name w:val="Default Paragraph Font"/>
+    <w:uiPriority w:val="1"/>
     <w:semiHidden/>
+    <w:unhideWhenUsed/>
   </w:style>
   <w:style w:type="table" w:default="1" w:styleId="TableNormal">
     <w:name w:val="Normal Table"/>
+    <w:uiPriority w:val="99"/>
     <w:semiHidden/>
+    <w:unhideWhenUsed/>
     <w:tblPr>
       <w:tblInd w:w="0" w:type="dxa"/>
       <w:tblCellMar>
@@ -4820,7 +5015,9 @@
   </w:style>
   <w:style w:type="numbering" w:default="1" w:styleId="NoList">
     <w:name w:val="No List"/>
+    <w:uiPriority w:val="99"/>
     <w:semiHidden/>
+    <w:unhideWhenUsed/>
   </w:style>
   <w:style w:type="paragraph" w:styleId="Footer">
     <w:name w:val="footer"/>

</xml_diff>